<commit_message>
Comments and word update
</commit_message>
<xml_diff>
--- a/Word/1.PassOne-KelvinToReview/chap9/Chapter9_2_ForReview.docx
+++ b/Word/1.PassOne-KelvinToReview/chap9/Chapter9_2_ForReview.docx
@@ -68,6 +68,66 @@
       </w:r>
       <w:r>
         <w:t>ate</w:t>
+      </w:r>
+      <w:r>
+        <w:t>.</w:t>
+      </w:r>
+      <w:r>
+        <w:t xml:space="preserve"> In the following, the broad and narrow phase methods are explained as an approach to alleviate the computation cost, and, collision information is introduced to record interpenetration conditions such that they can be resolved. Th</w:t>
+      </w:r>
+      <w:r>
+        <w:t>is and the</w:t>
+      </w:r>
+      <w:r>
+        <w:t xml:space="preserve"> next </w:t>
+      </w:r>
+      <w:r>
+        <w:t xml:space="preserve">two </w:t>
+      </w:r>
+      <w:r>
+        <w:t xml:space="preserve">subsections detail the collision </w:t>
+      </w:r>
+      <w:r>
+        <w:t>detection algorithm</w:t>
+      </w:r>
+      <w:r>
+        <w:t>s</w:t>
+      </w:r>
+      <w:r>
+        <w:t xml:space="preserve"> </w:t>
+      </w:r>
+      <w:r>
+        <w:t>and implementation</w:t>
+      </w:r>
+      <w:r>
+        <w:t>s</w:t>
+      </w:r>
+      <w:r>
+        <w:t xml:space="preserve"> of </w:t>
+      </w:r>
+      <w:r>
+        <w:t>circle</w:t>
+      </w:r>
+      <w:r>
+        <w:t>-circle</w:t>
+      </w:r>
+      <w:r>
+        <w:t>, rectangle</w:t>
+      </w:r>
+      <w:r>
+        <w:t>-rectangle</w:t>
+      </w:r>
+      <w:r>
+        <w:t>, and circle</w:t>
+      </w:r>
+      <w:r>
+        <w:t>-</w:t>
+      </w:r>
+      <w:r>
+        <w:t>rectangle</w:t>
+      </w:r>
+      <w:r>
+        <w:t xml:space="preserve"> collisions</w:t>
       </w:r>
       <w:r>
         <w:t>.</w:t>
@@ -332,12 +392,19 @@
         <w:rPr>
           <w:highlight w:val="white"/>
         </w:rPr>
-        <w:t xml:space="preserve"> bounding circle is a circle that centers around and completely bounds an object. By performing the straightforward bounding box/circle intersection computations, it becomes possible to </w:t>
+        <w:t xml:space="preserve"> bounding circle is a </w:t>
       </w:r>
       <w:r>
         <w:rPr>
           <w:highlight w:val="white"/>
         </w:rPr>
+        <w:lastRenderedPageBreak/>
+        <w:t xml:space="preserve">circle that centers around and completely bounds an object. By performing the straightforward bounding box/circle intersection computations, it becomes possible to </w:t>
+      </w:r>
+      <w:r>
+        <w:rPr>
+          <w:highlight w:val="white"/>
+        </w:rPr>
         <w:t xml:space="preserve">focus only on objects with overlapping bounds as </w:t>
       </w:r>
       <w:r>
@@ -367,7 +434,6 @@
         <w:rPr>
           <w:highlight w:val="white"/>
         </w:rPr>
-        <w:lastRenderedPageBreak/>
         <w:t xml:space="preserve">There are other broad phase methods that organize objects either with a spatial structure such as uniform grid or quad-tree or into coherent groups such as hierarchies of bounding colliders. Results from broad phase methods are typically fed into mid phase and finally narrow phase collision detection methods. Each phase narrows down candidates for the eventual collision computation, and each subsequent phase is incrementally more accurate and more expensive. </w:t>
       </w:r>
     </w:p>
@@ -401,52 +467,68 @@
       <w:r>
         <w:t xml:space="preserve">information that can be used to resolve and respond to the collision. </w:t>
       </w:r>
-    </w:p>
-    <w:p>
-      <w:pPr>
-        <w:pStyle w:val="BodyTextFirst"/>
-      </w:pPr>
-      <w:r>
-        <w:t xml:space="preserve">This information can include penetration depth, and the normal vector of penetration. It is important to compute this information accurately such that the collision can be effectively resolved and the response properly computed to simulate the real world. Remember that object interpenetration does not happen in real world, thus the computed information </w:t>
-      </w:r>
-      <w:proofErr w:type="gramStart"/>
-      <w:r>
-        <w:t>are</w:t>
-      </w:r>
-      <w:proofErr w:type="gramEnd"/>
-      <w:r>
-        <w:t xml:space="preserve"> only approximation of the actual law of physics.</w:t>
-      </w:r>
-    </w:p>
-    <w:p>
-      <w:pPr>
-        <w:pStyle w:val="BodyTextFirst"/>
+      <w:r>
+        <w:t xml:space="preserve">As you have observed when testing the previous </w:t>
+      </w:r>
+      <w:r>
+        <w:t xml:space="preserve">project, it is possible for </w:t>
+      </w:r>
+      <w:proofErr w:type="spellStart"/>
+      <w:r>
+        <w:rPr>
+          <w:rStyle w:val="CodeInline"/>
+        </w:rPr>
+        <w:t>RigidShape</w:t>
+      </w:r>
+      <w:proofErr w:type="spellEnd"/>
+      <w:r>
+        <w:t xml:space="preserve"> objects to overlap in space, or interpenetrate. Since real-world rigid shape objects cannot interpenetrate, recording the details and resolving </w:t>
+      </w:r>
+      <w:proofErr w:type="spellStart"/>
+      <w:r>
+        <w:rPr>
+          <w:rStyle w:val="CodeInline"/>
+        </w:rPr>
+        <w:t>RigidShape</w:t>
+      </w:r>
+      <w:proofErr w:type="spellEnd"/>
+      <w:r>
+        <w:t xml:space="preserve"> overlaps is of key importance.</w:t>
+      </w:r>
+    </w:p>
+    <w:p>
+      <w:pPr>
+        <w:pStyle w:val="BodyTextCont"/>
         <w:rPr>
           <w:b/>
         </w:rPr>
       </w:pPr>
       <w:r>
-        <w:t xml:space="preserve">As illustrated in Figure 3-6, the essential information of a collision includes: collision depth, normal, start, and end. The collision depth is the smallest amount that the objects interpenetrated where the collision normal is the direction along which the collision depth is measured. The start and end are beginning and end positions of the interpenetration defined for the convenience of drawing the interpenetration as a line segment. It is always true that any interpenetration can be resolved by moving the colliding objects along the collision normal by the collision depth distance from the start to the end position. </w:t>
-      </w:r>
-      <w:r>
-        <w:rPr>
-          <w:b/>
-        </w:rPr>
-        <w:t xml:space="preserve">NEED </w:t>
-      </w:r>
-      <w:r>
-        <w:rPr>
-          <w:b/>
-        </w:rPr>
-        <w:t>a new diagram on circle/circle</w:t>
+        <w:t xml:space="preserve">As illustrated in Figure </w:t>
+      </w:r>
+      <w:r>
+        <w:t>9</w:t>
+      </w:r>
+      <w:r>
+        <w:t>-</w:t>
+      </w:r>
+      <w:r>
+        <w:t>3</w:t>
+      </w:r>
+      <w:r>
+        <w:t>, the essential information of a collision</w:t>
+      </w:r>
+      <w:r>
+        <w:t xml:space="preserve"> and the interpenetration</w:t>
+      </w:r>
+      <w:r>
+        <w:t xml:space="preserve"> include: collision depth, normal, start, and end. The collision depth is the smallest amount that the objects interpenetrated where the collision normal is the direction along which the collision depth is measured. The start and end are beginning and end positions of the interpenetration defined for the convenience of drawing the interpenetration as a line segment. It is always true that any interpenetration can be resolved by moving the colliding objects along the collision normal by the collision depth distance from the start to the end position. </w:t>
       </w:r>
     </w:p>
     <w:p>
       <w:pPr>
         <w:pStyle w:val="Figure"/>
       </w:pPr>
-      <w:bookmarkStart w:id="1" w:name="_GoBack"/>
-      <w:bookmarkEnd w:id="1"/>
       <w:r>
         <w:rPr>
           <w:noProof/>
@@ -498,32 +580,39 @@
           <w:rFonts w:eastAsia="Helvetica Neue"/>
         </w:rPr>
         <w:lastRenderedPageBreak/>
-        <w:t xml:space="preserve">Figure 3-6. Collision </w:t>
-      </w:r>
-      <w:commentRangeStart w:id="2"/>
+        <w:t xml:space="preserve">Figure </w:t>
+      </w:r>
       <w:r>
         <w:rPr>
           <w:rFonts w:eastAsia="Helvetica Neue"/>
         </w:rPr>
-        <w:t>Information.</w:t>
-      </w:r>
-      <w:commentRangeEnd w:id="2"/>
-      <w:r>
-        <w:rPr>
-          <w:rStyle w:val="CommentReference"/>
-          <w:rFonts w:asciiTheme="minorHAnsi" w:eastAsiaTheme="minorHAnsi" w:hAnsiTheme="minorHAnsi" w:cstheme="minorBidi"/>
-          <w:i w:val="0"/>
-          <w:noProof w:val="0"/>
-        </w:rPr>
-        <w:commentReference w:id="2"/>
+        <w:t>9</w:t>
+      </w:r>
+      <w:r>
+        <w:rPr>
+          <w:rFonts w:eastAsia="Helvetica Neue"/>
+        </w:rPr>
+        <w:t>-</w:t>
+      </w:r>
+      <w:r>
+        <w:rPr>
+          <w:rFonts w:eastAsia="Helvetica Neue"/>
+        </w:rPr>
+        <w:t>3</w:t>
+      </w:r>
+      <w:r>
+        <w:rPr>
+          <w:rFonts w:eastAsia="Helvetica Neue"/>
+        </w:rPr>
+        <w:t>. Collision Information.</w:t>
       </w:r>
     </w:p>
     <w:p>
       <w:pPr>
         <w:pStyle w:val="Heading2"/>
       </w:pPr>
-      <w:bookmarkStart w:id="3" w:name="_nj9w3wm2e499" w:colFirst="0" w:colLast="0"/>
-      <w:bookmarkEnd w:id="3"/>
+      <w:bookmarkStart w:id="1" w:name="_nj9w3wm2e499" w:colFirst="0" w:colLast="0"/>
+      <w:bookmarkEnd w:id="1"/>
       <w:r>
         <w:t>The Circle Collision</w:t>
       </w:r>
@@ -553,40 +642,46 @@
         <w:pStyle w:val="BodyTextFirst"/>
       </w:pPr>
       <w:r>
-        <w:t>This project builds the infrastructure for computing and working with collision information based on collisions between circles. As will be discussed, collision information records the specific details of a collision for resolving interpenetration and generating responses. Notice that the bounding circle based broad phase collision detection method computes the exact collision detection solution for rigid circle shapes. For this reason, this project can take advantage of previous project and focus on computing and working with collision information. You can see an example of this project running in Figure 3-7. The source code to this project is defined in the Circle Collision Detection Project folder.</w:t>
-      </w:r>
-      <w:r>
+        <w:t xml:space="preserve">This project builds the infrastructure for computing and working with collision information based on collisions between circles. You can see an example of this project running in Figure </w:t>
+      </w:r>
+      <w:r>
+        <w:t>9</w:t>
+      </w:r>
+      <w:r>
+        <w:t>-</w:t>
+      </w:r>
+      <w:r>
+        <w:t>4</w:t>
+      </w:r>
+      <w:r>
+        <w:t>.</w:t>
+      </w:r>
+      <w:r>
+        <w:t xml:space="preserve"> The source code to this project is defined in </w:t>
+      </w:r>
+      <w:r>
+        <w:rPr>
+          <w:rStyle w:val="CodeInline"/>
+        </w:rPr>
+        <w:t>chapter9/9.2.circle_collisions</w:t>
+      </w:r>
+      <w:r>
+        <w:rPr>
+          <w:rStyle w:val="CodeInline"/>
+        </w:rPr>
+        <w:t>_and_</w:t>
+      </w:r>
+      <w:r>
+        <w:rPr>
+          <w:rStyle w:val="CodeInline"/>
+        </w:rPr>
         <w:t xml:space="preserve"> </w:t>
       </w:r>
-      <w:r>
-        <w:t xml:space="preserve">This project </w:t>
-      </w:r>
-      <w:r>
-        <w:t xml:space="preserve">introduces the rigid shapes and the bounds. You can see an example of this project running in Figure 9-X2. The source code to this project is defined in </w:t>
-      </w:r>
+      <w:proofErr w:type="spellStart"/>
       <w:r>
         <w:rPr>
           <w:rStyle w:val="CodeInline"/>
         </w:rPr>
-        <w:t>chapter9/9.2.circle_collisions</w:t>
-      </w:r>
-      <w:r>
-        <w:rPr>
-          <w:rStyle w:val="CodeInline"/>
-        </w:rPr>
-        <w:t>_and_</w:t>
-      </w:r>
-      <w:r>
-        <w:rPr>
-          <w:rStyle w:val="CodeInline"/>
-        </w:rPr>
-        <w:t xml:space="preserve"> </w:t>
-      </w:r>
-      <w:proofErr w:type="spellStart"/>
-      <w:r>
-        <w:rPr>
-          <w:rStyle w:val="CodeInline"/>
-        </w:rPr>
         <w:t>colllision_info</w:t>
       </w:r>
       <w:proofErr w:type="spellEnd"/>
@@ -596,9 +691,68 @@
     </w:p>
     <w:p>
       <w:pPr>
+        <w:pStyle w:val="Figure"/>
+      </w:pPr>
+      <w:r>
+        <w:drawing>
+          <wp:inline distT="0" distB="0" distL="0" distR="0" wp14:anchorId="7708E211" wp14:editId="12703E73">
+            <wp:extent cx="5481955" cy="4112895"/>
+            <wp:effectExtent l="0" t="0" r="4445" b="1905"/>
+            <wp:docPr id="3" name="Picture 3"/>
+            <wp:cNvGraphicFramePr>
+              <a:graphicFrameLocks xmlns:a="http://schemas.openxmlformats.org/drawingml/2006/main" noChangeAspect="1"/>
+            </wp:cNvGraphicFramePr>
+            <a:graphic xmlns:a="http://schemas.openxmlformats.org/drawingml/2006/main">
+              <a:graphicData uri="http://schemas.openxmlformats.org/drawingml/2006/picture">
+                <pic:pic xmlns:pic="http://schemas.openxmlformats.org/drawingml/2006/picture">
+                  <pic:nvPicPr>
+                    <pic:cNvPr id="0" name="Picture 2"/>
+                    <pic:cNvPicPr>
+                      <a:picLocks noChangeAspect="1" noChangeArrowheads="1"/>
+                    </pic:cNvPicPr>
+                  </pic:nvPicPr>
+                  <pic:blipFill>
+                    <a:blip r:embed="rId8" cstate="print">
+                      <a:extLst>
+                        <a:ext uri="{28A0092B-C50C-407E-A947-70E740481C1C}">
+                          <a14:useLocalDpi xmlns:a14="http://schemas.microsoft.com/office/drawing/2010/main" val="0"/>
+                        </a:ext>
+                      </a:extLst>
+                    </a:blip>
+                    <a:srcRect/>
+                    <a:stretch>
+                      <a:fillRect/>
+                    </a:stretch>
+                  </pic:blipFill>
+                  <pic:spPr bwMode="auto">
+                    <a:xfrm>
+                      <a:off x="0" y="0"/>
+                      <a:ext cx="5481955" cy="4112895"/>
+                    </a:xfrm>
+                    <a:prstGeom prst="rect">
+                      <a:avLst/>
+                    </a:prstGeom>
+                    <a:noFill/>
+                    <a:ln>
+                      <a:noFill/>
+                    </a:ln>
+                  </pic:spPr>
+                </pic:pic>
+              </a:graphicData>
+            </a:graphic>
+          </wp:inline>
+        </w:drawing>
+      </w:r>
+    </w:p>
+    <w:p>
+      <w:pPr>
         <w:pStyle w:val="FigureCaption"/>
       </w:pPr>
-      <w:commentRangeStart w:id="4"/>
+    </w:p>
+    <w:p>
+      <w:pPr>
+        <w:pStyle w:val="FigureCaption"/>
+      </w:pPr>
       <w:r>
         <w:t xml:space="preserve">Figure </w:t>
       </w:r>
@@ -609,10 +763,10 @@
         <w:t>-</w:t>
       </w:r>
       <w:r>
-        <w:t>X</w:t>
-      </w:r>
-      <w:r>
-        <w:t xml:space="preserve">1. Running the </w:t>
+        <w:t>4</w:t>
+      </w:r>
+      <w:r>
+        <w:t xml:space="preserve">. Running the </w:t>
       </w:r>
       <w:r>
         <w:t xml:space="preserve">CollisionInfo and Circle Collisions </w:t>
@@ -620,43 +774,40 @@
       <w:r>
         <w:t>project</w:t>
       </w:r>
-      <w:commentRangeEnd w:id="4"/>
-      <w:r>
-        <w:rPr>
-          <w:rStyle w:val="CommentReference"/>
-          <w:rFonts w:asciiTheme="minorHAnsi" w:eastAsiaTheme="minorHAnsi" w:hAnsiTheme="minorHAnsi" w:cstheme="minorBidi"/>
-          <w:i w:val="0"/>
-          <w:noProof w:val="0"/>
-        </w:rPr>
-        <w:commentReference w:id="4"/>
-      </w:r>
     </w:p>
     <w:p>
       <w:pPr>
         <w:pStyle w:val="BodyTextFirst"/>
       </w:pPr>
-      <w:bookmarkStart w:id="5" w:name="OLE_LINK1"/>
-      <w:bookmarkStart w:id="6" w:name="OLE_LINK2"/>
-      <w:r>
-        <w:t>The controls of the project are as follows, for both scenes:</w:t>
+      <w:bookmarkStart w:id="2" w:name="OLE_LINK1"/>
+      <w:bookmarkStart w:id="3" w:name="OLE_LINK2"/>
+      <w:r>
+        <w:t xml:space="preserve">The controls of the project are </w:t>
+      </w:r>
+      <w:r>
+        <w:t xml:space="preserve">identical to the previous project with a single addition of </w:t>
+      </w:r>
+      <w:r>
+        <w:t>C</w:t>
+      </w:r>
+      <w:r>
+        <w:t xml:space="preserve"> key command</w:t>
+      </w:r>
+      <w:r>
+        <w:t xml:space="preserve"> in draw control</w:t>
+      </w:r>
+      <w:r>
+        <w:t>:</w:t>
       </w:r>
     </w:p>
     <w:p>
       <w:pPr>
         <w:pStyle w:val="Bullet"/>
-      </w:pPr>
-      <w:r>
         <w:rPr>
           <w:rStyle w:val="Strong"/>
           <w:b w:val="0"/>
           <w:bCs w:val="0"/>
         </w:rPr>
-        <w:t>This and that</w:t>
-      </w:r>
-    </w:p>
-    <w:p>
-      <w:pPr>
-        <w:pStyle w:val="Bullet"/>
       </w:pPr>
       <w:r>
         <w:rPr>
@@ -664,10 +815,166 @@
           <w:b w:val="0"/>
           <w:bCs w:val="0"/>
         </w:rPr>
-        <w:t>This and that</w:t>
-      </w:r>
-      <w:r>
-        <w:t>.</w:t>
+        <w:t>Behavior control:</w:t>
+      </w:r>
+    </w:p>
+    <w:p>
+      <w:pPr>
+        <w:pStyle w:val="BulletSubList"/>
+      </w:pPr>
+      <w:r>
+        <w:t>G key: Randomly create a new rigid circle or rectangle</w:t>
+      </w:r>
+    </w:p>
+    <w:p>
+      <w:pPr>
+        <w:pStyle w:val="Bullet"/>
+        <w:rPr>
+          <w:rStyle w:val="Strong"/>
+          <w:b w:val="0"/>
+          <w:bCs w:val="0"/>
+        </w:rPr>
+      </w:pPr>
+      <w:r>
+        <w:rPr>
+          <w:rStyle w:val="Strong"/>
+          <w:b w:val="0"/>
+          <w:bCs w:val="0"/>
+        </w:rPr>
+        <w:lastRenderedPageBreak/>
+        <w:t>Draw control</w:t>
+      </w:r>
+    </w:p>
+    <w:p>
+      <w:pPr>
+        <w:pStyle w:val="BulletSubList"/>
+      </w:pPr>
+      <w:r>
+        <w:rPr>
+          <w:rStyle w:val="Strong"/>
+        </w:rPr>
+        <w:t>C key</w:t>
+      </w:r>
+      <w:r>
+        <w:t xml:space="preserve">: Toggle the drawing of all </w:t>
+      </w:r>
+      <w:proofErr w:type="spellStart"/>
+      <w:r>
+        <w:rPr>
+          <w:rStyle w:val="CodeInline"/>
+        </w:rPr>
+        <w:t>CollisionInfo</w:t>
+      </w:r>
+      <w:proofErr w:type="spellEnd"/>
+    </w:p>
+    <w:p>
+      <w:pPr>
+        <w:pStyle w:val="BulletSubList"/>
+      </w:pPr>
+      <w:r>
+        <w:t>T key: Toggle textures on all objects</w:t>
+      </w:r>
+    </w:p>
+    <w:p>
+      <w:pPr>
+        <w:pStyle w:val="BulletSubList"/>
+      </w:pPr>
+      <w:r>
+        <w:t xml:space="preserve">R key: Toggle the drawing of </w:t>
+      </w:r>
+      <w:proofErr w:type="spellStart"/>
+      <w:r>
+        <w:rPr>
+          <w:rStyle w:val="CodeInline"/>
+        </w:rPr>
+        <w:t>RigidShape</w:t>
+      </w:r>
+      <w:proofErr w:type="spellEnd"/>
+    </w:p>
+    <w:p>
+      <w:pPr>
+        <w:pStyle w:val="BulletSubList"/>
+      </w:pPr>
+      <w:r>
+        <w:t xml:space="preserve">B key: Toggle the drawing of the bound on each </w:t>
+      </w:r>
+      <w:proofErr w:type="spellStart"/>
+      <w:r>
+        <w:rPr>
+          <w:rStyle w:val="CodeInline"/>
+        </w:rPr>
+        <w:t>RigidShape</w:t>
+      </w:r>
+      <w:proofErr w:type="spellEnd"/>
+    </w:p>
+    <w:p>
+      <w:pPr>
+        <w:pStyle w:val="Bullet"/>
+        <w:rPr>
+          <w:rStyle w:val="Strong"/>
+          <w:b w:val="0"/>
+          <w:bCs w:val="0"/>
+        </w:rPr>
+      </w:pPr>
+      <w:r>
+        <w:rPr>
+          <w:rStyle w:val="Strong"/>
+          <w:b w:val="0"/>
+          <w:bCs w:val="0"/>
+        </w:rPr>
+        <w:t>Object control:</w:t>
+      </w:r>
+    </w:p>
+    <w:p>
+      <w:pPr>
+        <w:pStyle w:val="BulletSubList"/>
+      </w:pPr>
+      <w:r>
+        <w:t>Left/right-arrow key: Sequence through and select an object</w:t>
+      </w:r>
+    </w:p>
+    <w:p>
+      <w:pPr>
+        <w:pStyle w:val="BulletSubList"/>
+      </w:pPr>
+      <w:r>
+        <w:t>WASD keys: Move the selected object</w:t>
+      </w:r>
+    </w:p>
+    <w:p>
+      <w:pPr>
+        <w:pStyle w:val="BulletSubList"/>
+      </w:pPr>
+      <w:r>
+        <w:t>Z/X key: Rotate the selected object</w:t>
+      </w:r>
+    </w:p>
+    <w:p>
+      <w:pPr>
+        <w:pStyle w:val="BulletSubList"/>
+      </w:pPr>
+      <w:r>
+        <w:t xml:space="preserve">Y/U key: Increase/decrease </w:t>
+      </w:r>
+      <w:proofErr w:type="spellStart"/>
+      <w:r>
+        <w:rPr>
+          <w:rStyle w:val="CodeInline"/>
+        </w:rPr>
+        <w:t>RigidShape</w:t>
+      </w:r>
+      <w:proofErr w:type="spellEnd"/>
+      <w:r>
+        <w:t xml:space="preserve"> size of the selected object, this does not change the size of corresponding </w:t>
+      </w:r>
+      <w:r>
+        <w:rPr>
+          <w:rStyle w:val="CodeInline"/>
+        </w:rPr>
+        <w:t>Renderable</w:t>
+      </w:r>
+      <w:r>
+        <w:t xml:space="preserve"> object</w:t>
       </w:r>
     </w:p>
     <w:p>
@@ -681,14 +988,14 @@
         <w:t>:</w:t>
       </w:r>
     </w:p>
-    <w:bookmarkEnd w:id="5"/>
-    <w:bookmarkEnd w:id="6"/>
+    <w:bookmarkEnd w:id="2"/>
+    <w:bookmarkEnd w:id="3"/>
     <w:p>
       <w:pPr>
         <w:pStyle w:val="Bullet"/>
       </w:pPr>
       <w:r>
-        <w:t>To understand the implementation of bounding circle collision detection</w:t>
+        <w:t>To understand the strengths and weaknesses of broad phase collision detection</w:t>
       </w:r>
     </w:p>
     <w:p>
@@ -696,7 +1003,7 @@
         <w:pStyle w:val="Bullet"/>
       </w:pPr>
       <w:r>
-        <w:t>To understand the strengths and weaknesses of broad phase collision detection</w:t>
+        <w:t>To build the infrastructure for computing inter-circle collisions</w:t>
       </w:r>
     </w:p>
     <w:p>
@@ -704,7 +1011,27 @@
         <w:pStyle w:val="Bullet"/>
       </w:pPr>
       <w:r>
-        <w:t>To lay the foundation for building a narrow phase collision detection algorithm</w:t>
+        <w:t xml:space="preserve">To define </w:t>
+      </w:r>
+      <w:r>
+        <w:t xml:space="preserve">work with </w:t>
+      </w:r>
+      <w:r>
+        <w:t xml:space="preserve">collision conditions in </w:t>
+      </w:r>
+      <w:proofErr w:type="spellStart"/>
+      <w:r>
+        <w:rPr>
+          <w:rStyle w:val="CodeInline"/>
+        </w:rPr>
+        <w:t>CollisionInfo</w:t>
+      </w:r>
+      <w:proofErr w:type="spellEnd"/>
+      <w:r>
+        <w:t xml:space="preserve"> </w:t>
+      </w:r>
+      <w:r>
+        <w:t>classes</w:t>
       </w:r>
     </w:p>
     <w:p>
@@ -712,112 +1039,532 @@
         <w:pStyle w:val="Bullet"/>
       </w:pPr>
       <w:r>
-        <w:t>To define collision information</w:t>
-      </w:r>
-    </w:p>
-    <w:p>
-      <w:pPr>
-        <w:pStyle w:val="Bullet"/>
-      </w:pPr>
-      <w:r>
-        <w:t>To build the infrastructure for computing and working with collision information</w:t>
-      </w:r>
-    </w:p>
-    <w:p>
-      <w:pPr>
-        <w:pStyle w:val="Bullet"/>
-      </w:pPr>
-      <w:r>
-        <w:t>To compute and display collision information for circles</w:t>
-      </w:r>
-    </w:p>
-    <w:p>
-      <w:pPr>
-        <w:pStyle w:val="Bullet"/>
-      </w:pPr>
+        <w:t xml:space="preserve">To </w:t>
+      </w:r>
+      <w:r>
+        <w:t xml:space="preserve">understand and implement </w:t>
+      </w:r>
+      <w:r>
+        <w:t>circle collision detection</w:t>
+      </w:r>
+      <w:r>
+        <w:t xml:space="preserve"> algorithm</w:t>
+      </w:r>
+    </w:p>
+    <w:p>
+      <w:pPr>
+        <w:pStyle w:val="Heading3"/>
+      </w:pPr>
+      <w:r>
+        <w:t xml:space="preserve">Defining the </w:t>
+      </w:r>
+      <w:proofErr w:type="spellStart"/>
+      <w:r>
+        <w:t>CollisionInfo</w:t>
+      </w:r>
+      <w:proofErr w:type="spellEnd"/>
+      <w:r>
+        <w:t xml:space="preserve"> Class</w:t>
+      </w:r>
     </w:p>
     <w:p>
       <w:pPr>
         <w:pStyle w:val="BodyTextFirst"/>
-        <w:rPr>
-          <w:rStyle w:val="BodyTextFirstChar"/>
-        </w:rPr>
-      </w:pPr>
-      <w:r>
-        <w:rPr>
-          <w:rStyle w:val="BodyTextFirstChar"/>
-        </w:rPr>
-        <w:t>You can find the following external resource files in the</w:t>
-      </w:r>
-      <w:r>
-        <w:t xml:space="preserve"> </w:t>
-      </w:r>
+      </w:pPr>
+      <w:r>
+        <w:t xml:space="preserve">A new class must be defined to </w:t>
+      </w:r>
+      <w:r>
+        <w:t xml:space="preserve">record </w:t>
+      </w:r>
+      <w:proofErr w:type="spellStart"/>
       <w:r>
         <w:rPr>
           <w:rStyle w:val="CodeInline"/>
         </w:rPr>
-        <w:t>assets</w:t>
-      </w:r>
-      <w:r>
-        <w:t xml:space="preserve"> </w:t>
-      </w:r>
-      <w:r>
-        <w:rPr>
-          <w:rStyle w:val="BodyTextFirstChar"/>
-        </w:rPr>
-        <w:t xml:space="preserve">folder: </w:t>
-      </w:r>
-      <w:r>
-        <w:rPr>
-          <w:rStyle w:val="BodyTextFirstChar"/>
-        </w:rPr>
-        <w:t xml:space="preserve">this file and </w:t>
+        <w:t>RigidShape</w:t>
+      </w:r>
+      <w:proofErr w:type="spellEnd"/>
+      <w:r>
+        <w:t xml:space="preserve"> collision interpenetration situation as illustrated in Figure 9-3. </w:t>
+      </w:r>
+    </w:p>
+    <w:p>
+      <w:pPr>
+        <w:pStyle w:val="NumList"/>
+        <w:numPr>
+          <w:ilvl w:val="0"/>
+          <w:numId w:val="11"/>
+        </w:numPr>
+      </w:pPr>
+      <w:r>
+        <w:t>In</w:t>
+      </w:r>
+      <w:r>
+        <w:t xml:space="preserve"> the </w:t>
       </w:r>
       <w:proofErr w:type="spellStart"/>
       <w:r>
         <w:rPr>
-          <w:rStyle w:val="BodyTextFirstChar"/>
-        </w:rPr>
-        <w:t>tht</w:t>
+          <w:rStyle w:val="CodeInline"/>
+        </w:rPr>
+        <w:t>src</w:t>
       </w:r>
       <w:proofErr w:type="spellEnd"/>
       <w:r>
         <w:rPr>
-          <w:rStyle w:val="BodyTextFirstChar"/>
-        </w:rPr>
-        <w:t xml:space="preserve"> file (no changes)</w:t>
+          <w:rStyle w:val="CodeInline"/>
+        </w:rPr>
+        <w:t>/</w:t>
+      </w:r>
+      <w:proofErr w:type="spellStart"/>
+      <w:r>
+        <w:rPr>
+          <w:rStyle w:val="CodeInline"/>
+        </w:rPr>
+        <w:t>rigid_shape</w:t>
+      </w:r>
+      <w:proofErr w:type="spellEnd"/>
+      <w:r>
+        <w:t xml:space="preserve"> folder,</w:t>
+      </w:r>
+      <w:r>
+        <w:t xml:space="preserve"> create</w:t>
+      </w:r>
+      <w:r>
+        <w:t xml:space="preserve"> the </w:t>
+      </w:r>
+      <w:r>
+        <w:rPr>
+          <w:rStyle w:val="CodeInline"/>
+        </w:rPr>
+        <w:t>collision_info.js</w:t>
+      </w:r>
+      <w:r>
+        <w:t xml:space="preserve"> file, import from </w:t>
+      </w:r>
+      <w:proofErr w:type="spellStart"/>
+      <w:r>
+        <w:rPr>
+          <w:rStyle w:val="CodeInline"/>
+        </w:rPr>
+        <w:t>debugDraw</w:t>
+      </w:r>
+      <w:proofErr w:type="spellEnd"/>
+      <w:r>
+        <w:t xml:space="preserve">, and define the </w:t>
+      </w:r>
+      <w:proofErr w:type="spellStart"/>
+      <w:r>
+        <w:t>CollisionInfo</w:t>
+      </w:r>
+      <w:proofErr w:type="spellEnd"/>
+      <w:r>
+        <w:t xml:space="preserve"> class.</w:t>
+      </w:r>
+    </w:p>
+    <w:p>
+      <w:pPr>
+        <w:pStyle w:val="Code"/>
+      </w:pPr>
+      <w:r>
+        <w:t>import * as debugDraw from "../core/debug_draw.js";</w:t>
+      </w:r>
+    </w:p>
+    <w:p>
+      <w:pPr>
+        <w:pStyle w:val="Code"/>
+      </w:pPr>
+    </w:p>
+    <w:p>
+      <w:pPr>
+        <w:pStyle w:val="Code"/>
+      </w:pPr>
+      <w:bookmarkStart w:id="4" w:name="_GoBack"/>
+      <w:r>
+        <w:t>let kInfoColor = [1, 0, 1, 1];</w:t>
+      </w:r>
+      <w:r>
+        <w:t xml:space="preserve"> // draw the info in magenta</w:t>
+      </w:r>
+    </w:p>
+    <w:bookmarkEnd w:id="4"/>
+    <w:p>
+      <w:pPr>
+        <w:pStyle w:val="Code"/>
+      </w:pPr>
+    </w:p>
+    <w:p>
+      <w:pPr>
+        <w:pStyle w:val="Code"/>
+      </w:pPr>
+      <w:r>
+        <w:t>class CollisionInfo {</w:t>
+      </w:r>
+    </w:p>
+    <w:p>
+      <w:pPr>
+        <w:pStyle w:val="Code"/>
+      </w:pPr>
+      <w:r>
+        <w:t xml:space="preserve">    </w:t>
+      </w:r>
+      <w:r>
+        <w:t>... implementation to follow …</w:t>
+      </w:r>
+    </w:p>
+    <w:p>
+      <w:pPr>
+        <w:pStyle w:val="Code"/>
+      </w:pPr>
+      <w:r>
+        <w:t>}</w:t>
+      </w:r>
+    </w:p>
+    <w:p>
+      <w:pPr>
+        <w:pStyle w:val="NumList"/>
+        <w:numPr>
+          <w:ilvl w:val="0"/>
+          <w:numId w:val="11"/>
+        </w:numPr>
+      </w:pPr>
+      <w:r>
+        <w:t>Define the constructor of the object to contain collision depth, collision normal, and a start and end positions. These are the beginning and ending positions of a collision interpenetration.</w:t>
+      </w:r>
+    </w:p>
+    <w:p>
+      <w:pPr>
+        <w:pStyle w:val="Code"/>
+      </w:pPr>
+      <w:r>
+        <w:lastRenderedPageBreak/>
+        <w:t>function CollisionInfo() {</w:t>
+      </w:r>
+    </w:p>
+    <w:p>
+      <w:pPr>
+        <w:pStyle w:val="Code"/>
+      </w:pPr>
+      <w:r>
+        <w:t xml:space="preserve">    this.mDepth = 0;</w:t>
+      </w:r>
+    </w:p>
+    <w:p>
+      <w:pPr>
+        <w:pStyle w:val="Code"/>
+      </w:pPr>
+      <w:r>
+        <w:t xml:space="preserve">    this.mNormal = new Vec2(0, 0);</w:t>
+      </w:r>
+    </w:p>
+    <w:p>
+      <w:pPr>
+        <w:pStyle w:val="Code"/>
+      </w:pPr>
+      <w:r>
+        <w:t xml:space="preserve">    this.mStart = new Vec2(0, 0);</w:t>
+      </w:r>
+    </w:p>
+    <w:p>
+      <w:pPr>
+        <w:pStyle w:val="Code"/>
+      </w:pPr>
+      <w:r>
+        <w:t xml:space="preserve">    this.mEnd = new Vec2(0, 0);</w:t>
+      </w:r>
+    </w:p>
+    <w:p>
+      <w:pPr>
+        <w:pStyle w:val="Code"/>
+      </w:pPr>
+      <w:r>
+        <w:t>}</w:t>
+      </w:r>
+    </w:p>
+    <w:p>
+      <w:pPr>
+        <w:pStyle w:val="NumList"/>
+        <w:numPr>
+          <w:ilvl w:val="0"/>
+          <w:numId w:val="11"/>
+        </w:numPr>
+      </w:pPr>
+      <w:r>
+        <w:t>Define the getter and setter for the object.</w:t>
+      </w:r>
+    </w:p>
+    <w:p>
+      <w:pPr>
+        <w:pStyle w:val="Code"/>
+      </w:pPr>
+      <w:r>
+        <w:t>CollisionInfo.prototype.setNormal = function (s) { this.mNormal = s; };</w:t>
+      </w:r>
+    </w:p>
+    <w:p>
+      <w:pPr>
+        <w:pStyle w:val="Code"/>
+      </w:pPr>
+      <w:r>
+        <w:t>CollisionInfo.prototype.getDepth = function () { return this.mDepth; };</w:t>
+      </w:r>
+    </w:p>
+    <w:p>
+      <w:pPr>
+        <w:pStyle w:val="Code"/>
+      </w:pPr>
+      <w:r>
+        <w:t>CollisionInfo.prototype.getNormal = function () { return this.mNormal; };</w:t>
+      </w:r>
+    </w:p>
+    <w:p>
+      <w:pPr>
+        <w:pStyle w:val="Code"/>
+      </w:pPr>
+      <w:r>
+        <w:t>CollisionInfo.prototype.setInfo = function (d, n, s) {</w:t>
+      </w:r>
+    </w:p>
+    <w:p>
+      <w:pPr>
+        <w:pStyle w:val="Code"/>
+      </w:pPr>
+      <w:r>
+        <w:t xml:space="preserve">    this.mDepth = d;</w:t>
+      </w:r>
+    </w:p>
+    <w:p>
+      <w:pPr>
+        <w:pStyle w:val="Code"/>
+      </w:pPr>
+      <w:r>
+        <w:t xml:space="preserve">    this.mNormal = n;</w:t>
+      </w:r>
+    </w:p>
+    <w:p>
+      <w:pPr>
+        <w:pStyle w:val="Code"/>
+      </w:pPr>
+      <w:r>
+        <w:t xml:space="preserve">    this.mStart = s;</w:t>
+      </w:r>
+    </w:p>
+    <w:p>
+      <w:pPr>
+        <w:pStyle w:val="Code"/>
+      </w:pPr>
+      <w:r>
+        <w:t xml:space="preserve">    this.mEnd = s.add(n.scale(d));</w:t>
+      </w:r>
+    </w:p>
+    <w:p>
+      <w:pPr>
+        <w:pStyle w:val="Code"/>
+      </w:pPr>
+      <w:r>
+        <w:t>};</w:t>
+      </w:r>
+    </w:p>
+    <w:p>
+      <w:pPr>
+        <w:pStyle w:val="NumList"/>
+        <w:numPr>
+          <w:ilvl w:val="0"/>
+          <w:numId w:val="11"/>
+        </w:numPr>
+      </w:pPr>
+      <w:r>
+        <w:t>Create a function to change the direction of the normal. This function will be used to ensure that the normal is always from pointing from the primary to the object that is being tested for collision.</w:t>
+      </w:r>
+    </w:p>
+    <w:p>
+      <w:pPr>
+        <w:pStyle w:val="Code"/>
+      </w:pPr>
+      <w:r>
+        <w:t>CollisionInfo.prototype.changeDir = function () {</w:t>
+      </w:r>
+    </w:p>
+    <w:p>
+      <w:pPr>
+        <w:pStyle w:val="Code"/>
+      </w:pPr>
+      <w:r>
+        <w:t xml:space="preserve">    this.mNormal = this.mNormal.scale(-1);</w:t>
+      </w:r>
+    </w:p>
+    <w:p>
+      <w:pPr>
+        <w:pStyle w:val="Code"/>
+      </w:pPr>
+      <w:r>
+        <w:t xml:space="preserve">    var n = this.mStart;</w:t>
+      </w:r>
+    </w:p>
+    <w:p>
+      <w:pPr>
+        <w:pStyle w:val="Code"/>
+      </w:pPr>
+      <w:r>
+        <w:t xml:space="preserve">    this.mStart = this.mEnd;</w:t>
+      </w:r>
+    </w:p>
+    <w:p>
+      <w:pPr>
+        <w:pStyle w:val="Code"/>
+      </w:pPr>
+      <w:r>
+        <w:t xml:space="preserve">    this.mEnd = n;</w:t>
+      </w:r>
+    </w:p>
+    <w:p>
+      <w:pPr>
+        <w:pStyle w:val="Code"/>
+      </w:pPr>
+      <w:r>
+        <w:t>};</w:t>
+      </w:r>
+    </w:p>
+    <w:p>
+      <w:pPr>
+        <w:pStyle w:val="BodyTextCont"/>
+      </w:pPr>
+    </w:p>
+    <w:p>
+      <w:pPr>
+        <w:pStyle w:val="BodyTextCont"/>
+      </w:pPr>
+      <w:r>
+        <w:t xml:space="preserve">Lastly, remember to update the engine access file, </w:t>
+      </w:r>
+      <w:r>
+        <w:rPr>
+          <w:rStyle w:val="CodeInline"/>
+        </w:rPr>
+        <w:t>index.js</w:t>
+      </w:r>
+      <w:r>
+        <w:t>, to forward the newly defined functionality to the client.</w:t>
       </w:r>
     </w:p>
     <w:p>
       <w:pPr>
         <w:pStyle w:val="Heading3"/>
       </w:pPr>
+      <w:r>
+        <w:t xml:space="preserve">Modifying the </w:t>
+      </w:r>
+      <w:proofErr w:type="spellStart"/>
+      <w:r>
+        <w:t>RigidShape</w:t>
+      </w:r>
+      <w:proofErr w:type="spellEnd"/>
+      <w:r>
+        <w:t xml:space="preserve"> Classes </w:t>
+      </w:r>
+    </w:p>
+    <w:p>
+      <w:pPr>
+        <w:pStyle w:val="BodyTextFirst"/>
+      </w:pPr>
+      <w:r>
+        <w:t xml:space="preserve">Only need to work with concrete subclasses. </w:t>
+      </w:r>
+    </w:p>
+    <w:p>
+      <w:pPr>
+        <w:pStyle w:val="Heading4"/>
+      </w:pPr>
+      <w:r>
+        <w:t xml:space="preserve">Modifying the </w:t>
+      </w:r>
+      <w:proofErr w:type="spellStart"/>
+      <w:r>
+        <w:t>RigidRectangle</w:t>
+      </w:r>
+      <w:proofErr w:type="spellEnd"/>
+      <w:r>
+        <w:t xml:space="preserve"> Class</w:t>
+      </w:r>
+    </w:p>
+    <w:p>
+      <w:pPr>
+        <w:pStyle w:val="BodyTextFirst"/>
+      </w:pPr>
+      <w:r>
+        <w:t xml:space="preserve">Only need to work with concrete subclasses. </w:t>
+      </w:r>
+    </w:p>
+    <w:p>
+      <w:pPr>
+        <w:pStyle w:val="Heading4"/>
+      </w:pPr>
+      <w:r>
+        <w:t xml:space="preserve">Modifying the </w:t>
+      </w:r>
+      <w:proofErr w:type="spellStart"/>
+      <w:r>
+        <w:t>Rigid</w:t>
+      </w:r>
+      <w:r>
+        <w:t>Circle</w:t>
+      </w:r>
+      <w:proofErr w:type="spellEnd"/>
+      <w:r>
+        <w:t xml:space="preserve"> Class</w:t>
+      </w:r>
+    </w:p>
+    <w:p>
+      <w:pPr>
+        <w:pStyle w:val="BodyTextFirst"/>
+      </w:pPr>
+      <w:r>
+        <w:t xml:space="preserve">Only need to work with concrete subclasses. </w:t>
+      </w:r>
     </w:p>
     <w:p>
       <w:pPr>
         <w:pStyle w:val="Heading3"/>
       </w:pPr>
       <w:r>
-        <w:t xml:space="preserve">The </w:t>
-      </w:r>
-      <w:r>
-        <w:t>Physics Component and Broad Phase Detection</w:t>
+        <w:t xml:space="preserve">Defining the </w:t>
+      </w:r>
+      <w:r>
+        <w:t>Physics Component</w:t>
       </w:r>
     </w:p>
     <w:p>
       <w:pPr>
         <w:pStyle w:val="BodyTextFirst"/>
       </w:pPr>
-      <w:bookmarkStart w:id="7" w:name="_Hlk69979485"/>
+      <w:bookmarkStart w:id="5" w:name="_Hlk69979485"/>
       <w:r>
         <w:t xml:space="preserve">You </w:t>
       </w:r>
-      <w:bookmarkEnd w:id="7"/>
+      <w:bookmarkEnd w:id="5"/>
       <w:r>
         <w:t>Physics.js</w:t>
       </w:r>
       <w:r>
         <w:t xml:space="preserve">, focus on the loop </w:t>
+      </w:r>
+    </w:p>
+    <w:p>
+      <w:pPr>
+        <w:pStyle w:val="BodyTextCont"/>
+      </w:pPr>
+      <w:r>
+        <w:t xml:space="preserve">Lastly, remember to update the engine access file, </w:t>
+      </w:r>
+      <w:r>
+        <w:rPr>
+          <w:rStyle w:val="CodeInline"/>
+        </w:rPr>
+        <w:t>index.js</w:t>
+      </w:r>
+      <w:r>
+        <w:t>, to forward the newly defined functionality to the client.</w:t>
       </w:r>
     </w:p>
     <w:p>
@@ -847,7 +1594,7 @@
                     <pic:cNvPicPr preferRelativeResize="0"/>
                   </pic:nvPicPr>
                   <pic:blipFill>
-                    <a:blip r:embed="rId11" cstate="print"/>
+                    <a:blip r:embed="rId9" cstate="print"/>
                     <a:srcRect/>
                     <a:stretch>
                       <a:fillRect/>
@@ -926,231 +1673,6 @@
     </w:p>
     <w:p>
       <w:pPr>
-        <w:pStyle w:val="BodyTextFirst"/>
-      </w:pPr>
-      <w:r>
-        <w:t xml:space="preserve">A new class must be defined to support the storage of collision information. </w:t>
-      </w:r>
-    </w:p>
-    <w:p>
-      <w:pPr>
-        <w:pStyle w:val="NumList"/>
-      </w:pPr>
-      <w:r>
-        <w:t xml:space="preserve">Under the </w:t>
-      </w:r>
-      <w:proofErr w:type="spellStart"/>
-      <w:r>
-        <w:t>SiteRoot</w:t>
-      </w:r>
-      <w:proofErr w:type="spellEnd"/>
-      <w:r>
-        <w:t xml:space="preserve">/Lib (or </w:t>
-      </w:r>
-      <w:proofErr w:type="spellStart"/>
-      <w:r>
-        <w:t>public_html</w:t>
-      </w:r>
-      <w:proofErr w:type="spellEnd"/>
-      <w:r>
-        <w:t>/Lib) folder, create a new file and name it CollisionInfo.js. Remember to load this new source file in index.html.</w:t>
-      </w:r>
-    </w:p>
-    <w:p>
-      <w:pPr>
-        <w:pStyle w:val="NumList"/>
-      </w:pPr>
-      <w:r>
-        <w:t>Define the constructor of the object to contain collision depth, collision normal, and a start and end positions. These are the beginning and ending positions of a collision interpenetration.</w:t>
-      </w:r>
-    </w:p>
-    <w:p>
-      <w:pPr>
-        <w:pStyle w:val="Code"/>
-      </w:pPr>
-      <w:r>
-        <w:t>function CollisionInfo() {</w:t>
-      </w:r>
-    </w:p>
-    <w:p>
-      <w:pPr>
-        <w:pStyle w:val="Code"/>
-      </w:pPr>
-      <w:r>
-        <w:t xml:space="preserve">    this.mDepth = 0;</w:t>
-      </w:r>
-    </w:p>
-    <w:p>
-      <w:pPr>
-        <w:pStyle w:val="Code"/>
-      </w:pPr>
-      <w:r>
-        <w:t xml:space="preserve">    this.mNormal = new Vec2(0, 0);</w:t>
-      </w:r>
-    </w:p>
-    <w:p>
-      <w:pPr>
-        <w:pStyle w:val="Code"/>
-      </w:pPr>
-      <w:r>
-        <w:t xml:space="preserve">    this.mStart = new Vec2(0, 0);</w:t>
-      </w:r>
-    </w:p>
-    <w:p>
-      <w:pPr>
-        <w:pStyle w:val="Code"/>
-      </w:pPr>
-      <w:r>
-        <w:t xml:space="preserve">    this.mEnd = new Vec2(0, 0);</w:t>
-      </w:r>
-    </w:p>
-    <w:p>
-      <w:pPr>
-        <w:pStyle w:val="Code"/>
-      </w:pPr>
-      <w:r>
-        <w:t>}</w:t>
-      </w:r>
-    </w:p>
-    <w:p>
-      <w:pPr>
-        <w:pStyle w:val="NumList"/>
-      </w:pPr>
-      <w:r>
-        <w:t>Define the getter and setter for the object.</w:t>
-      </w:r>
-    </w:p>
-    <w:p>
-      <w:pPr>
-        <w:pStyle w:val="Code"/>
-      </w:pPr>
-      <w:r>
-        <w:t>CollisionInfo.prototype.setNormal = function (s) { this.mNormal = s; };</w:t>
-      </w:r>
-    </w:p>
-    <w:p>
-      <w:pPr>
-        <w:pStyle w:val="Code"/>
-      </w:pPr>
-      <w:r>
-        <w:t>CollisionInfo.prototype.getDepth = function () { return this.mDepth; };</w:t>
-      </w:r>
-    </w:p>
-    <w:p>
-      <w:pPr>
-        <w:pStyle w:val="Code"/>
-      </w:pPr>
-      <w:r>
-        <w:t>CollisionInfo.prototype.getNormal = function () { return this.mNormal; };</w:t>
-      </w:r>
-    </w:p>
-    <w:p>
-      <w:pPr>
-        <w:pStyle w:val="Code"/>
-      </w:pPr>
-      <w:r>
-        <w:t>CollisionInfo.prototype.setInfo = function (d, n, s) {</w:t>
-      </w:r>
-    </w:p>
-    <w:p>
-      <w:pPr>
-        <w:pStyle w:val="Code"/>
-      </w:pPr>
-      <w:r>
-        <w:lastRenderedPageBreak/>
-        <w:t xml:space="preserve">    this.mDepth = d;</w:t>
-      </w:r>
-    </w:p>
-    <w:p>
-      <w:pPr>
-        <w:pStyle w:val="Code"/>
-      </w:pPr>
-      <w:r>
-        <w:t xml:space="preserve">    this.mNormal = n;</w:t>
-      </w:r>
-    </w:p>
-    <w:p>
-      <w:pPr>
-        <w:pStyle w:val="Code"/>
-      </w:pPr>
-      <w:r>
-        <w:t xml:space="preserve">    this.mStart = s;</w:t>
-      </w:r>
-    </w:p>
-    <w:p>
-      <w:pPr>
-        <w:pStyle w:val="Code"/>
-      </w:pPr>
-      <w:r>
-        <w:t xml:space="preserve">    this.mEnd = s.add(n.scale(d));</w:t>
-      </w:r>
-    </w:p>
-    <w:p>
-      <w:pPr>
-        <w:pStyle w:val="Code"/>
-      </w:pPr>
-      <w:r>
-        <w:t>};</w:t>
-      </w:r>
-    </w:p>
-    <w:p>
-      <w:pPr>
-        <w:pStyle w:val="NumList"/>
-      </w:pPr>
-      <w:r>
-        <w:t>Create a function to change the direction of the normal. This function will be used to ensure that the normal is always from pointing from the primary to the object that is being tested for collision.</w:t>
-      </w:r>
-    </w:p>
-    <w:p>
-      <w:pPr>
-        <w:pStyle w:val="Code"/>
-      </w:pPr>
-      <w:r>
-        <w:t>CollisionInfo.prototype.changeDir = function () {</w:t>
-      </w:r>
-    </w:p>
-    <w:p>
-      <w:pPr>
-        <w:pStyle w:val="Code"/>
-      </w:pPr>
-      <w:r>
-        <w:t xml:space="preserve">    this.mNormal = this.mNormal.scale(-1);</w:t>
-      </w:r>
-    </w:p>
-    <w:p>
-      <w:pPr>
-        <w:pStyle w:val="Code"/>
-      </w:pPr>
-      <w:r>
-        <w:t xml:space="preserve">    var n = this.mStart;</w:t>
-      </w:r>
-    </w:p>
-    <w:p>
-      <w:pPr>
-        <w:pStyle w:val="Code"/>
-      </w:pPr>
-      <w:r>
-        <w:t xml:space="preserve">    this.mStart = this.mEnd;</w:t>
-      </w:r>
-    </w:p>
-    <w:p>
-      <w:pPr>
-        <w:pStyle w:val="Code"/>
-      </w:pPr>
-      <w:r>
-        <w:t xml:space="preserve">    this.mEnd = n;</w:t>
-      </w:r>
-    </w:p>
-    <w:p>
-      <w:pPr>
-        <w:pStyle w:val="Code"/>
-      </w:pPr>
-      <w:r>
-        <w:t>};</w:t>
-      </w:r>
-    </w:p>
-    <w:p>
-      <w:pPr>
         <w:pStyle w:val="Heading3"/>
       </w:pPr>
       <w:r>
@@ -1336,6 +1858,7 @@
         <w:ind w:left="576"/>
       </w:pPr>
       <w:r>
+        <w:lastRenderedPageBreak/>
         <w:t xml:space="preserve">    return status;</w:t>
       </w:r>
     </w:p>
@@ -1357,7 +1880,6 @@
         </w:numPr>
       </w:pPr>
       <w:r>
-        <w:lastRenderedPageBreak/>
         <w:t xml:space="preserve">Define the </w:t>
       </w:r>
       <w:proofErr w:type="spellStart"/>
@@ -1702,7 +2224,7 @@
                     <pic:cNvPicPr preferRelativeResize="0"/>
                   </pic:nvPicPr>
                   <pic:blipFill>
-                    <a:blip r:embed="rId12" cstate="print"/>
+                    <a:blip r:embed="rId10" cstate="print"/>
                     <a:srcRect/>
                     <a:stretch>
                       <a:fillRect/>
@@ -1754,6 +2276,7 @@
         <w:ind w:left="720"/>
       </w:pPr>
       <w:r>
+        <w:lastRenderedPageBreak/>
         <w:t>//… continue from the previous step</w:t>
       </w:r>
     </w:p>
@@ -1763,7 +2286,6 @@
         <w:ind w:left="720"/>
       </w:pPr>
       <w:r>
-        <w:lastRenderedPageBreak/>
         <w:t>if (dist !== 0) {</w:t>
       </w:r>
     </w:p>
@@ -2172,13 +2694,42 @@
         <w:t xml:space="preserve"> function always returns false. The next two projects will guide you through the implementation of collision computation with rigid rectangle shape.</w:t>
       </w:r>
     </w:p>
+    <w:p>
+      <w:pPr>
+        <w:pStyle w:val="BodyTextFirst"/>
+      </w:pPr>
+    </w:p>
+    <w:p>
+      <w:pPr>
+        <w:pStyle w:val="BodyTextFirst"/>
+      </w:pPr>
+      <w:r>
+        <w:t xml:space="preserve">Only works between circle. So, arrow key to select a circle, move it around when overlap with circles, see collision info. </w:t>
+      </w:r>
+      <w:proofErr w:type="spellStart"/>
+      <w:r>
+        <w:t>Tyep</w:t>
+      </w:r>
+      <w:proofErr w:type="spellEnd"/>
+      <w:r>
+        <w:t xml:space="preserve"> G key to create many more circles, increase the size of selected such that it overlaps many circles, observe collision info is correct.</w:t>
+      </w:r>
+    </w:p>
+    <w:p>
+      <w:pPr>
+        <w:pStyle w:val="BodyTextFirst"/>
+      </w:pPr>
+      <w:r>
+        <w:t>Next collide rectangles.</w:t>
+      </w:r>
+    </w:p>
     <w:sectPr>
-      <w:headerReference w:type="even" r:id="rId13"/>
-      <w:headerReference w:type="default" r:id="rId14"/>
-      <w:footerReference w:type="even" r:id="rId15"/>
-      <w:footerReference w:type="default" r:id="rId16"/>
-      <w:headerReference w:type="first" r:id="rId17"/>
-      <w:footerReference w:type="first" r:id="rId18"/>
+      <w:headerReference w:type="even" r:id="rId11"/>
+      <w:headerReference w:type="default" r:id="rId12"/>
+      <w:footerReference w:type="even" r:id="rId13"/>
+      <w:footerReference w:type="default" r:id="rId14"/>
+      <w:headerReference w:type="first" r:id="rId15"/>
+      <w:footerReference w:type="first" r:id="rId16"/>
       <w:pgSz w:w="10800" w:h="13320" w:code="64"/>
       <w:pgMar w:top="540" w:right="1080" w:bottom="540" w:left="1080" w:header="540" w:footer="547" w:gutter="0"/>
       <w:cols w:space="720"/>
@@ -2187,57 +2738,6 @@
     </w:sectPr>
   </w:body>
 </w:document>
-</file>
-
-<file path=word/comments.xml><?xml version="1.0" encoding="utf-8"?>
-<w:comments xmlns:wpc="http://schemas.microsoft.com/office/word/2010/wordprocessingCanvas" xmlns:cx="http://schemas.microsoft.com/office/drawing/2014/chartex" xmlns:cx1="http://schemas.microsoft.com/office/drawing/2015/9/8/chartex" xmlns:cx2="http://schemas.microsoft.com/office/drawing/2015/10/21/chartex" xmlns:cx3="http://schemas.microsoft.com/office/drawing/2016/5/9/chartex" xmlns:cx4="http://schemas.microsoft.com/office/drawing/2016/5/10/chartex" xmlns:cx5="http://schemas.microsoft.com/office/drawing/2016/5/11/chartex" xmlns:cx6="http://schemas.microsoft.com/office/drawing/2016/5/12/chartex" xmlns:cx7="http://schemas.microsoft.com/office/drawing/2016/5/13/chartex" xmlns:cx8="http://schemas.microsoft.com/office/drawing/2016/5/14/chartex" xmlns:mc="http://schemas.openxmlformats.org/markup-compatibility/2006" xmlns:aink="http://schemas.microsoft.com/office/drawing/2016/ink" xmlns:am3d="http://schemas.microsoft.com/office/drawing/2017/model3d" xmlns:o="urn:schemas-microsoft-com:office:office" xmlns:r="http://schemas.openxmlformats.org/officeDocument/2006/relationships" xmlns:m="http://schemas.openxmlformats.org/officeDocument/2006/math" xmlns:v="urn:schemas-microsoft-com:vml" xmlns:wp14="http://schemas.microsoft.com/office/word/2010/wordprocessingDrawing" xmlns:wp="http://schemas.openxmlformats.org/drawingml/2006/wordprocessingDrawing" xmlns:w10="urn:schemas-microsoft-com:office:word" xmlns:w="http://schemas.openxmlformats.org/wordprocessingml/2006/main" xmlns:w14="http://schemas.microsoft.com/office/word/2010/wordml" xmlns:w15="http://schemas.microsoft.com/office/word/2012/wordml" xmlns:w16cid="http://schemas.microsoft.com/office/word/2016/wordml/cid" xmlns:w16se="http://schemas.microsoft.com/office/word/2015/wordml/symex" xmlns:wpg="http://schemas.microsoft.com/office/word/2010/wordprocessingGroup" xmlns:wpi="http://schemas.microsoft.com/office/word/2010/wordprocessingInk" xmlns:wne="http://schemas.microsoft.com/office/word/2006/wordml" xmlns:wps="http://schemas.microsoft.com/office/word/2010/wordprocessingShape" mc:Ignorable="w14 w15 w16se w16cid wp14">
-  <w:comment w:id="2" w:author="Kelvin Sung" w:date="2021-04-22T11:22:00Z" w:initials="KS">
-    <w:p>
-      <w:pPr>
-        <w:pStyle w:val="CommentText"/>
-      </w:pPr>
-      <w:r>
-        <w:rPr>
-          <w:rStyle w:val="CommentReference"/>
-        </w:rPr>
-        <w:annotationRef/>
-      </w:r>
-      <w:r>
-        <w:t>Need Circle/Circle</w:t>
-      </w:r>
-    </w:p>
-  </w:comment>
-  <w:comment w:id="4" w:author="Kelvin Sung" w:date="2021-04-22T10:05:00Z" w:initials="KS">
-    <w:p>
-      <w:pPr>
-        <w:pStyle w:val="CommentText"/>
-      </w:pPr>
-      <w:r>
-        <w:rPr>
-          <w:rStyle w:val="CommentReference"/>
-        </w:rPr>
-        <w:annotationRef/>
-      </w:r>
-      <w:r>
-        <w:t>Screen shot</w:t>
-      </w:r>
-    </w:p>
-  </w:comment>
-</w:comments>
-</file>
-
-<file path=word/commentsExtended.xml><?xml version="1.0" encoding="utf-8"?>
-<w15:commentsEx xmlns:wpc="http://schemas.microsoft.com/office/word/2010/wordprocessingCanvas" xmlns:cx="http://schemas.microsoft.com/office/drawing/2014/chartex" xmlns:cx1="http://schemas.microsoft.com/office/drawing/2015/9/8/chartex" xmlns:cx2="http://schemas.microsoft.com/office/drawing/2015/10/21/chartex" xmlns:cx3="http://schemas.microsoft.com/office/drawing/2016/5/9/chartex" xmlns:cx4="http://schemas.microsoft.com/office/drawing/2016/5/10/chartex" xmlns:cx5="http://schemas.microsoft.com/office/drawing/2016/5/11/chartex" xmlns:cx6="http://schemas.microsoft.com/office/drawing/2016/5/12/chartex" xmlns:cx7="http://schemas.microsoft.com/office/drawing/2016/5/13/chartex" xmlns:cx8="http://schemas.microsoft.com/office/drawing/2016/5/14/chartex" xmlns:mc="http://schemas.openxmlformats.org/markup-compatibility/2006" xmlns:aink="http://schemas.microsoft.com/office/drawing/2016/ink" xmlns:am3d="http://schemas.microsoft.com/office/drawing/2017/model3d" xmlns:o="urn:schemas-microsoft-com:office:office" xmlns:r="http://schemas.openxmlformats.org/officeDocument/2006/relationships" xmlns:m="http://schemas.openxmlformats.org/officeDocument/2006/math" xmlns:v="urn:schemas-microsoft-com:vml" xmlns:wp14="http://schemas.microsoft.com/office/word/2010/wordprocessingDrawing" xmlns:wp="http://schemas.openxmlformats.org/drawingml/2006/wordprocessingDrawing" xmlns:w10="urn:schemas-microsoft-com:office:word" xmlns:w="http://schemas.openxmlformats.org/wordprocessingml/2006/main" xmlns:w14="http://schemas.microsoft.com/office/word/2010/wordml" xmlns:w15="http://schemas.microsoft.com/office/word/2012/wordml" xmlns:w16cid="http://schemas.microsoft.com/office/word/2016/wordml/cid" xmlns:w16se="http://schemas.microsoft.com/office/word/2015/wordml/symex" xmlns:wpg="http://schemas.microsoft.com/office/word/2010/wordprocessingGroup" xmlns:wpi="http://schemas.microsoft.com/office/word/2010/wordprocessingInk" xmlns:wne="http://schemas.microsoft.com/office/word/2006/wordml" xmlns:wps="http://schemas.microsoft.com/office/word/2010/wordprocessingShape" mc:Ignorable="w14 w15 w16se w16cid wp14">
-  <w15:commentEx w15:paraId="4F373788" w15:done="0"/>
-  <w15:commentEx w15:paraId="56E79736" w15:done="0"/>
-</w15:commentsEx>
-</file>
-
-<file path=word/commentsIds.xml><?xml version="1.0" encoding="utf-8"?>
-<w16cid:commentsIds xmlns:wpc="http://schemas.microsoft.com/office/word/2010/wordprocessingCanvas" xmlns:cx="http://schemas.microsoft.com/office/drawing/2014/chartex" xmlns:cx1="http://schemas.microsoft.com/office/drawing/2015/9/8/chartex" xmlns:cx2="http://schemas.microsoft.com/office/drawing/2015/10/21/chartex" xmlns:cx3="http://schemas.microsoft.com/office/drawing/2016/5/9/chartex" xmlns:cx4="http://schemas.microsoft.com/office/drawing/2016/5/10/chartex" xmlns:cx5="http://schemas.microsoft.com/office/drawing/2016/5/11/chartex" xmlns:cx6="http://schemas.microsoft.com/office/drawing/2016/5/12/chartex" xmlns:cx7="http://schemas.microsoft.com/office/drawing/2016/5/13/chartex" xmlns:cx8="http://schemas.microsoft.com/office/drawing/2016/5/14/chartex" xmlns:mc="http://schemas.openxmlformats.org/markup-compatibility/2006" xmlns:aink="http://schemas.microsoft.com/office/drawing/2016/ink" xmlns:am3d="http://schemas.microsoft.com/office/drawing/2017/model3d" xmlns:o="urn:schemas-microsoft-com:office:office" xmlns:r="http://schemas.openxmlformats.org/officeDocument/2006/relationships" xmlns:m="http://schemas.openxmlformats.org/officeDocument/2006/math" xmlns:v="urn:schemas-microsoft-com:vml" xmlns:wp14="http://schemas.microsoft.com/office/word/2010/wordprocessingDrawing" xmlns:wp="http://schemas.openxmlformats.org/drawingml/2006/wordprocessingDrawing" xmlns:w10="urn:schemas-microsoft-com:office:word" xmlns:w="http://schemas.openxmlformats.org/wordprocessingml/2006/main" xmlns:w14="http://schemas.microsoft.com/office/word/2010/wordml" xmlns:w15="http://schemas.microsoft.com/office/word/2012/wordml" xmlns:w16cid="http://schemas.microsoft.com/office/word/2016/wordml/cid" xmlns:w16se="http://schemas.microsoft.com/office/word/2015/wordml/symex" xmlns:wpg="http://schemas.microsoft.com/office/word/2010/wordprocessingGroup" xmlns:wpi="http://schemas.microsoft.com/office/word/2010/wordprocessingInk" xmlns:wne="http://schemas.microsoft.com/office/word/2006/wordml" xmlns:wps="http://schemas.microsoft.com/office/word/2010/wordprocessingShape" mc:Ignorable="w14 w15 w16se w16cid wp14">
-  <w16cid:commentId w16cid:paraId="4F373788" w16cid:durableId="242BDAE7"/>
-  <w16cid:commentId w16cid:paraId="56E79736" w16cid:durableId="242BC8D4"/>
-</w16cid:commentsIds>
 </file>
 
 <file path=word/endnotes.xml><?xml version="1.0" encoding="utf-8"?>
@@ -2622,7 +3122,7 @@
         </mc:Choice>
         <mc:Fallback>
           <w:pict>
-            <v:roundrect w14:anchorId="0488E5AC" id="AutoShape 1" o:spid="_x0000_s1026" style="position:absolute;margin-left:-163.4pt;margin-top:-171.35pt;width:596.4pt;height:301.3pt;z-index:-251657216;visibility:visible;mso-wrap-style:square;mso-width-percent:0;mso-height-percent:0;mso-wrap-distance-left:9pt;mso-wrap-distance-top:0;mso-wrap-distance-right:9pt;mso-wrap-distance-bottom:0;mso-position-horizontal:absolute;mso-position-horizontal-relative:text;mso-position-vertical:absolute;mso-position-vertical-relative:text;mso-width-percent:0;mso-height-percent:0;mso-width-relative:page;mso-height-relative:page;v-text-anchor:top" arcsize="10923f" o:gfxdata="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" filled="f" fillcolor="#d8d8d8"/>
+            <v:roundrect w14:anchorId="5CA680D2" id="AutoShape 1" o:spid="_x0000_s1026" style="position:absolute;margin-left:-163.4pt;margin-top:-171.35pt;width:596.4pt;height:301.3pt;z-index:-251657216;visibility:visible;mso-wrap-style:square;mso-width-percent:0;mso-height-percent:0;mso-wrap-distance-left:9pt;mso-wrap-distance-top:0;mso-wrap-distance-right:9pt;mso-wrap-distance-bottom:0;mso-position-horizontal:absolute;mso-position-horizontal-relative:text;mso-position-vertical:absolute;mso-position-vertical-relative:text;mso-width-percent:0;mso-height-percent:0;mso-width-relative:page;mso-height-relative:page;v-text-anchor:top" arcsize="10923f" o:gfxdata="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" filled="f" fillcolor="#d8d8d8"/>
           </w:pict>
         </mc:Fallback>
       </mc:AlternateContent>
@@ -3880,14 +4380,6 @@
     </w:lvlOverride>
   </w:num>
 </w:numbering>
-</file>
-
-<file path=word/people.xml><?xml version="1.0" encoding="utf-8"?>
-<w15:people xmlns:wpc="http://schemas.microsoft.com/office/word/2010/wordprocessingCanvas" xmlns:cx="http://schemas.microsoft.com/office/drawing/2014/chartex" xmlns:cx1="http://schemas.microsoft.com/office/drawing/2015/9/8/chartex" xmlns:cx2="http://schemas.microsoft.com/office/drawing/2015/10/21/chartex" xmlns:cx3="http://schemas.microsoft.com/office/drawing/2016/5/9/chartex" xmlns:cx4="http://schemas.microsoft.com/office/drawing/2016/5/10/chartex" xmlns:cx5="http://schemas.microsoft.com/office/drawing/2016/5/11/chartex" xmlns:cx6="http://schemas.microsoft.com/office/drawing/2016/5/12/chartex" xmlns:cx7="http://schemas.microsoft.com/office/drawing/2016/5/13/chartex" xmlns:cx8="http://schemas.microsoft.com/office/drawing/2016/5/14/chartex" xmlns:mc="http://schemas.openxmlformats.org/markup-compatibility/2006" xmlns:aink="http://schemas.microsoft.com/office/drawing/2016/ink" xmlns:am3d="http://schemas.microsoft.com/office/drawing/2017/model3d" xmlns:o="urn:schemas-microsoft-com:office:office" xmlns:r="http://schemas.openxmlformats.org/officeDocument/2006/relationships" xmlns:m="http://schemas.openxmlformats.org/officeDocument/2006/math" xmlns:v="urn:schemas-microsoft-com:vml" xmlns:wp14="http://schemas.microsoft.com/office/word/2010/wordprocessingDrawing" xmlns:wp="http://schemas.openxmlformats.org/drawingml/2006/wordprocessingDrawing" xmlns:w10="urn:schemas-microsoft-com:office:word" xmlns:w="http://schemas.openxmlformats.org/wordprocessingml/2006/main" xmlns:w14="http://schemas.microsoft.com/office/word/2010/wordml" xmlns:w15="http://schemas.microsoft.com/office/word/2012/wordml" xmlns:w16cid="http://schemas.microsoft.com/office/word/2016/wordml/cid" xmlns:w16se="http://schemas.microsoft.com/office/word/2015/wordml/symex" xmlns:wpg="http://schemas.microsoft.com/office/word/2010/wordprocessingGroup" xmlns:wpi="http://schemas.microsoft.com/office/word/2010/wordprocessingInk" xmlns:wne="http://schemas.microsoft.com/office/word/2006/wordml" xmlns:wps="http://schemas.microsoft.com/office/word/2010/wordprocessingShape" mc:Ignorable="w14 w15 w16se w16cid wp14">
-  <w15:person w15:author="Kelvin Sung">
-    <w15:presenceInfo w15:providerId="None" w15:userId="Kelvin Sung"/>
-  </w15:person>
-</w15:people>
 </file>
 
 <file path=word/styles.xml><?xml version="1.0" encoding="utf-8"?>

</xml_diff>

<commit_message>
Var name changes and comment update
</commit_message>
<xml_diff>
--- a/Word/1.PassOne-KelvinToReview/chap9/Chapter9_2_ForReview.docx
+++ b/Word/1.PassOne-KelvinToReview/chap9/Chapter9_2_ForReview.docx
@@ -2404,7 +2404,10 @@
         <w:t xml:space="preserve"> (</w:t>
       </w:r>
       <w:r>
-        <w:t>Region 1</w:t>
+        <w:t>Step</w:t>
+      </w:r>
+      <w:r>
+        <w:t xml:space="preserve"> 1</w:t>
       </w:r>
       <w:r>
         <w:t>)</w:t>
@@ -2416,7 +2419,10 @@
         <w:t xml:space="preserve"> positions (</w:t>
       </w:r>
       <w:r>
-        <w:t>Region 2</w:t>
+        <w:t>Step</w:t>
+      </w:r>
+      <w:r>
+        <w:t xml:space="preserve"> 2</w:t>
       </w:r>
       <w:r>
         <w:t>)</w:t>
@@ -2434,7 +2440,10 @@
         <w:t xml:space="preserve"> (</w:t>
       </w:r>
       <w:r>
-        <w:t>Region 3</w:t>
+        <w:t>Step</w:t>
+      </w:r>
+      <w:r>
+        <w:t xml:space="preserve"> 3</w:t>
       </w:r>
       <w:r>
         <w:t>)</w:t>
@@ -2443,7 +2452,10 @@
         <w:t xml:space="preserve">.  The following code shows </w:t>
       </w:r>
       <w:r>
-        <w:t>Region 1</w:t>
+        <w:t>Step</w:t>
+      </w:r>
+      <w:r>
+        <w:t xml:space="preserve"> 1</w:t>
       </w:r>
       <w:r>
         <w:t xml:space="preserve">, </w:t>
@@ -2487,12 +2499,18 @@
       <w:r>
         <w:t xml:space="preserve">    // </w:t>
       </w:r>
+      <w:r>
+        <w:rPr>
+          <w:rStyle w:val="CodeBold"/>
+        </w:rPr>
+        <w:t>Step</w:t>
+      </w:r>
       <w:commentRangeStart w:id="4"/>
       <w:r>
         <w:rPr>
           <w:rStyle w:val="CodeBold"/>
         </w:rPr>
-        <w:t>Region 1</w:t>
+        <w:t xml:space="preserve"> 1</w:t>
       </w:r>
       <w:commentRangeEnd w:id="4"/>
       <w:r>
@@ -2573,7 +2591,10 @@
         <w:t xml:space="preserve">// </w:t>
       </w:r>
       <w:r>
-        <w:t>Regions</w:t>
+        <w:t>Step</w:t>
+      </w:r>
+      <w:r>
+        <w:t>s</w:t>
       </w:r>
       <w:r>
         <w:t xml:space="preserve"> </w:t>
@@ -2614,7 +2635,7 @@
         <w:t xml:space="preserve"> (</w:t>
       </w:r>
       <w:r>
-        <w:t>Region</w:t>
+        <w:t>Step</w:t>
       </w:r>
       <w:r>
         <w:t xml:space="preserve"> </w:t>
@@ -2879,8 +2900,13 @@
         <w:pStyle w:val="Code"/>
       </w:pPr>
       <w:r>
-        <w:t>//… continue from the previous step</w:t>
-      </w:r>
+        <w:t>//</w:t>
+      </w:r>
+      <w:r>
+        <w:t xml:space="preserve"> Step 1: refer to previous step</w:t>
+      </w:r>
+      <w:bookmarkStart w:id="5" w:name="_GoBack"/>
+      <w:bookmarkEnd w:id="5"/>
     </w:p>
     <w:p>
       <w:pPr>
@@ -2901,7 +2927,13 @@
         <w:rPr>
           <w:rStyle w:val="CodeBold"/>
         </w:rPr>
-        <w:t>Region 2</w:t>
+        <w:t>Step</w:t>
+      </w:r>
+      <w:r>
+        <w:rPr>
+          <w:rStyle w:val="CodeBold"/>
+        </w:rPr>
+        <w:t xml:space="preserve"> 2</w:t>
       </w:r>
       <w:r>
         <w:t>: Colliding circle centers are at different positions</w:t>
@@ -2986,7 +3018,10 @@
         <w:t xml:space="preserve"> (</w:t>
       </w:r>
       <w:r>
-        <w:t>Region 3</w:t>
+        <w:t>Step</w:t>
+      </w:r>
+      <w:r>
+        <w:t xml:space="preserve"> 3</w:t>
       </w:r>
       <w:r>
         <w:t>)</w:t>
@@ -3000,7 +3035,10 @@
         <w:pStyle w:val="Code"/>
       </w:pPr>
       <w:r>
-        <w:t>//...continue from the previous step</w:t>
+        <w:t>//</w:t>
+      </w:r>
+      <w:r>
+        <w:t>Step 1: refer to previous step</w:t>
       </w:r>
     </w:p>
     <w:p>
@@ -3016,7 +3054,10 @@
         <w:pStyle w:val="Code"/>
       </w:pPr>
       <w:r>
-        <w:t xml:space="preserve">    //...identical to previous step</w:t>
+        <w:t xml:space="preserve">    //</w:t>
+      </w:r>
+      <w:r>
+        <w:t xml:space="preserve"> Step 2: refer to previous step</w:t>
       </w:r>
     </w:p>
     <w:p>
@@ -3046,7 +3087,13 @@
         <w:rPr>
           <w:rStyle w:val="CodeBold"/>
         </w:rPr>
-        <w:t>Region 3</w:t>
+        <w:t>Step</w:t>
+      </w:r>
+      <w:r>
+        <w:rPr>
+          <w:rStyle w:val="CodeBold"/>
+        </w:rPr>
+        <w:t xml:space="preserve"> 3</w:t>
       </w:r>
       <w:r>
         <w:t>: Colliding circle centers are at exactly the same position</w:t>
@@ -5804,8 +5851,8 @@
       <w:pPr>
         <w:pStyle w:val="Figure"/>
       </w:pPr>
-      <w:bookmarkStart w:id="5" w:name="_aq5qyq7rj9g6" w:colFirst="0" w:colLast="0"/>
-      <w:bookmarkEnd w:id="5"/>
+      <w:bookmarkStart w:id="6" w:name="_aq5qyq7rj9g6" w:colFirst="0" w:colLast="0"/>
+      <w:bookmarkEnd w:id="6"/>
       <w:r>
         <w:rPr>
           <w:noProof/>
@@ -5853,8 +5900,8 @@
       <w:pPr>
         <w:pStyle w:val="FigureCaption"/>
       </w:pPr>
-      <w:bookmarkStart w:id="6" w:name="_1enakvh0p6bu" w:colFirst="0" w:colLast="0"/>
-      <w:bookmarkEnd w:id="6"/>
+      <w:bookmarkStart w:id="7" w:name="_1enakvh0p6bu" w:colFirst="0" w:colLast="0"/>
+      <w:bookmarkEnd w:id="7"/>
       <w:r>
         <w:t>Figure 9-12. Support Points of Face Normals</w:t>
       </w:r>
@@ -5871,8 +5918,8 @@
       <w:pPr>
         <w:pStyle w:val="Heading4"/>
       </w:pPr>
-      <w:bookmarkStart w:id="7" w:name="_6u6abw694m98" w:colFirst="0" w:colLast="0"/>
-      <w:bookmarkEnd w:id="7"/>
+      <w:bookmarkStart w:id="8" w:name="_6u6abw694m98" w:colFirst="0" w:colLast="0"/>
+      <w:bookmarkEnd w:id="8"/>
       <w:r>
         <w:t>Support Point May Not Exist for a Face Normal</w:t>
       </w:r>
@@ -5961,8 +6008,8 @@
       <w:pPr>
         <w:pStyle w:val="Heading4"/>
       </w:pPr>
-      <w:bookmarkStart w:id="8" w:name="_324hp7bsdjww" w:colFirst="0" w:colLast="0"/>
-      <w:bookmarkEnd w:id="8"/>
+      <w:bookmarkStart w:id="9" w:name="_324hp7bsdjww" w:colFirst="0" w:colLast="0"/>
+      <w:bookmarkEnd w:id="9"/>
       <w:r>
         <w:t>The Axis of Least Penetration and Collision Information</w:t>
       </w:r>
@@ -6125,8 +6172,8 @@
       <w:pPr>
         <w:pStyle w:val="Heading4"/>
       </w:pPr>
-      <w:bookmarkStart w:id="9" w:name="_1r3cvd8cshhl" w:colFirst="0" w:colLast="0"/>
-      <w:bookmarkEnd w:id="9"/>
+      <w:bookmarkStart w:id="10" w:name="_1r3cvd8cshhl" w:colFirst="0" w:colLast="0"/>
+      <w:bookmarkEnd w:id="10"/>
       <w:r>
         <w:t>The Algorithm</w:t>
       </w:r>
@@ -8204,8 +8251,6 @@
       <w:r>
         <w:t>This is will be resolved in the next project.</w:t>
       </w:r>
-      <w:bookmarkStart w:id="10" w:name="_GoBack"/>
-      <w:bookmarkEnd w:id="10"/>
     </w:p>
     <w:sectPr>
       <w:headerReference w:type="even" r:id="rId21"/>
@@ -8636,7 +8681,7 @@
         </mc:Choice>
         <mc:Fallback>
           <w:pict>
-            <v:roundrect w14:anchorId="751FF7D3" id="AutoShape 1" o:spid="_x0000_s1026" style="position:absolute;margin-left:-163.4pt;margin-top:-171.35pt;width:596.4pt;height:301.3pt;z-index:-251657216;visibility:visible;mso-wrap-style:square;mso-width-percent:0;mso-height-percent:0;mso-wrap-distance-left:9pt;mso-wrap-distance-top:0;mso-wrap-distance-right:9pt;mso-wrap-distance-bottom:0;mso-position-horizontal:absolute;mso-position-horizontal-relative:text;mso-position-vertical:absolute;mso-position-vertical-relative:text;mso-width-percent:0;mso-height-percent:0;mso-width-relative:page;mso-height-relative:page;v-text-anchor:top" arcsize="10923f" o:gfxdata="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" filled="f" fillcolor="#d8d8d8"/>
+            <v:roundrect w14:anchorId="4BD6C001" id="AutoShape 1" o:spid="_x0000_s1026" style="position:absolute;margin-left:-163.4pt;margin-top:-171.35pt;width:596.4pt;height:301.3pt;z-index:-251657216;visibility:visible;mso-wrap-style:square;mso-width-percent:0;mso-height-percent:0;mso-wrap-distance-left:9pt;mso-wrap-distance-top:0;mso-wrap-distance-right:9pt;mso-wrap-distance-bottom:0;mso-position-horizontal:absolute;mso-position-horizontal-relative:text;mso-position-vertical:absolute;mso-position-vertical-relative:text;mso-width-percent:0;mso-height-percent:0;mso-width-relative:page;mso-height-relative:page;v-text-anchor:top" arcsize="10923f" o:gfxdata="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" filled="f" fillcolor="#d8d8d8"/>
           </w:pict>
         </mc:Fallback>
       </mc:AlternateContent>

</xml_diff>